<commit_message>
Add a generator to generate the resume for the website, and update resume. Also add location to the resume on website.
</commit_message>
<xml_diff>
--- a/public/resumes/piyush_datta_resume.docx
+++ b/public/resumes/piyush_datta_resume.docx
@@ -183,6 +183,12 @@
           <w:sz w:val="20"/>
         </w:rPr>
       </w:pPr>
+      <w:r>
+        <w:rPr>
+          <w:sz w:val="20"/>
+        </w:rPr>
+        <w:t xml:space="preserve">   </w:t>
+      </w:r>
     </w:p>
     <w:p>
       <w:pPr>
@@ -202,32 +208,23 @@
           <w:sz w:val="20"/>
           <w:szCs w:val="20"/>
         </w:rPr>
-        <w:t>Amazon Web</w:t>
-      </w:r>
-      <w:r>
-        <w:rPr>
-          <w:b/>
-          <w:spacing w:val="-4"/>
-          <w:sz w:val="20"/>
-          <w:szCs w:val="20"/>
-        </w:rPr>
-        <w:t xml:space="preserve"> </w:t>
-      </w:r>
-      <w:r>
-        <w:rPr>
-          <w:b/>
-          <w:sz w:val="20"/>
-          <w:szCs w:val="20"/>
-        </w:rPr>
-        <w:t>Services</w:t>
-      </w:r>
-      <w:r>
-        <w:rPr>
-          <w:b/>
-          <w:sz w:val="20"/>
-          <w:szCs w:val="20"/>
-        </w:rPr>
-        <w:t xml:space="preserve">                                                                                                                         </w:t>
+        <w:t>Meta</w:t>
+      </w:r>
+      <w:r>
+        <w:rPr>
+          <w:b/>
+          <w:sz w:val="20"/>
+          <w:szCs w:val="20"/>
+        </w:rPr>
+        <w:t xml:space="preserve">                                                                                                                        </w:t>
+      </w:r>
+      <w:r>
+        <w:rPr>
+          <w:b/>
+          <w:sz w:val="20"/>
+          <w:szCs w:val="20"/>
+        </w:rPr>
+        <w:t xml:space="preserve">                                       </w:t>
       </w:r>
       <w:r>
         <w:rPr>
@@ -294,16 +291,15 @@
           <w:sz w:val="20"/>
           <w:szCs w:val="20"/>
         </w:rPr>
-        <w:t>Development</w:t>
+        <w:t>Enginee</w:t>
       </w:r>
       <w:r>
         <w:rPr>
           <w:i/>
-          <w:spacing w:val="-13"/>
-          <w:sz w:val="20"/>
-          <w:szCs w:val="20"/>
-        </w:rPr>
-        <w:t xml:space="preserve"> </w:t>
+          <w:sz w:val="20"/>
+          <w:szCs w:val="20"/>
+        </w:rPr>
+        <w:t>r</w:t>
       </w:r>
       <w:r>
         <w:rPr>
@@ -311,7 +307,7 @@
           <w:sz w:val="20"/>
           <w:szCs w:val="20"/>
         </w:rPr>
-        <w:t>Engineer II</w:t>
+        <w:tab/>
       </w:r>
       <w:r>
         <w:rPr>
@@ -319,6 +315,14 @@
           <w:sz w:val="20"/>
           <w:szCs w:val="20"/>
         </w:rPr>
+        <w:t xml:space="preserve"> </w:t>
+      </w:r>
+      <w:r>
+        <w:rPr>
+          <w:i/>
+          <w:sz w:val="20"/>
+          <w:szCs w:val="20"/>
+        </w:rPr>
         <w:tab/>
       </w:r>
       <w:r>
@@ -327,107 +331,50 @@
           <w:sz w:val="20"/>
           <w:szCs w:val="20"/>
         </w:rPr>
-        <w:t xml:space="preserve"> </w:t>
-      </w:r>
-      <w:r>
-        <w:rPr>
-          <w:sz w:val="20"/>
-          <w:szCs w:val="20"/>
-        </w:rPr>
-        <w:t>April 2022 – Present</w:t>
-      </w:r>
-    </w:p>
-    <w:p>
-      <w:pPr>
-        <w:tabs>
-          <w:tab w:val="left" w:pos="9269"/>
-        </w:tabs>
-        <w:spacing w:line="299" w:lineRule="exact"/>
-        <w:ind w:left="284"/>
-        <w:rPr>
-          <w:sz w:val="20"/>
-          <w:szCs w:val="20"/>
-        </w:rPr>
-      </w:pPr>
+        <w:tab/>
+      </w:r>
       <w:r>
         <w:rPr>
           <w:i/>
           <w:sz w:val="20"/>
           <w:szCs w:val="20"/>
         </w:rPr>
-        <w:t>Software</w:t>
-      </w:r>
-      <w:r>
-        <w:rPr>
-          <w:i/>
-          <w:spacing w:val="-13"/>
-          <w:sz w:val="20"/>
-          <w:szCs w:val="20"/>
-        </w:rPr>
-        <w:t xml:space="preserve"> </w:t>
-      </w:r>
-      <w:r>
-        <w:rPr>
-          <w:i/>
-          <w:sz w:val="20"/>
-          <w:szCs w:val="20"/>
-        </w:rPr>
-        <w:t>Development</w:t>
-      </w:r>
-      <w:r>
-        <w:rPr>
-          <w:i/>
-          <w:spacing w:val="-13"/>
-          <w:sz w:val="20"/>
-          <w:szCs w:val="20"/>
-        </w:rPr>
-        <w:t xml:space="preserve"> </w:t>
-      </w:r>
-      <w:r>
-        <w:rPr>
-          <w:i/>
-          <w:sz w:val="20"/>
-          <w:szCs w:val="20"/>
-        </w:rPr>
-        <w:t>Engineer</w:t>
-      </w:r>
-      <w:r>
-        <w:rPr>
-          <w:i/>
-          <w:sz w:val="20"/>
-          <w:szCs w:val="20"/>
-        </w:rPr>
-        <w:t xml:space="preserve"> I                                                                                                  </w:t>
-      </w:r>
-      <w:r>
-        <w:rPr>
-          <w:i/>
-          <w:sz w:val="20"/>
-          <w:szCs w:val="20"/>
-        </w:rPr>
-        <w:t xml:space="preserve">               </w:t>
-      </w:r>
-      <w:r>
-        <w:rPr>
-          <w:i/>
-          <w:sz w:val="20"/>
-          <w:szCs w:val="20"/>
-        </w:rPr>
-        <w:t xml:space="preserve"> </w:t>
-      </w:r>
-      <w:r>
-        <w:rPr>
-          <w:sz w:val="20"/>
-          <w:szCs w:val="20"/>
-        </w:rPr>
-        <w:t xml:space="preserve">June 2020 – </w:t>
-      </w:r>
-      <w:r>
-        <w:rPr>
-          <w:sz w:val="20"/>
-          <w:szCs w:val="20"/>
-        </w:rPr>
-        <w:t>April 2022</w:t>
+        <w:t xml:space="preserve"> </w:t>
+      </w:r>
+      <w:r>
+        <w:rPr>
+          <w:sz w:val="20"/>
+          <w:szCs w:val="20"/>
+        </w:rPr>
+        <w:t>202</w:t>
+      </w:r>
+      <w:r>
+        <w:rPr>
+          <w:sz w:val="20"/>
+          <w:szCs w:val="20"/>
+        </w:rPr>
+        <w:t>5</w:t>
+      </w:r>
+      <w:r>
+        <w:rPr>
+          <w:sz w:val="20"/>
+          <w:szCs w:val="20"/>
+        </w:rPr>
+        <w:t xml:space="preserve"> </w:t>
+      </w:r>
+      <w:r>
+        <w:rPr>
+          <w:sz w:val="20"/>
+          <w:szCs w:val="20"/>
+        </w:rPr>
+        <w:t xml:space="preserve">– </w:t>
+      </w:r>
+      <w:r>
+        <w:rPr>
+          <w:sz w:val="20"/>
+          <w:szCs w:val="20"/>
+        </w:rPr>
+        <w:t>Present</w:t>
       </w:r>
     </w:p>
     <w:p>
@@ -443,15 +390,91 @@
         </w:tabs>
         <w:rPr>
           <w:sz w:val="20"/>
-          <w:szCs w:val="20"/>
-        </w:rPr>
-      </w:pPr>
-      <w:r>
-        <w:rPr>
-          <w:sz w:val="20"/>
-          <w:szCs w:val="20"/>
-        </w:rPr>
-        <w:t>Backend development work with AWS Aurora Database Engine</w:t>
+        </w:rPr>
+      </w:pPr>
+      <w:r>
+        <w:rPr>
+          <w:sz w:val="20"/>
+          <w:szCs w:val="20"/>
+        </w:rPr>
+        <w:t>Core ads infrastructure work with C/C++</w:t>
+      </w:r>
+    </w:p>
+    <w:p>
+      <w:pPr>
+        <w:pStyle w:val="BodyText"/>
+        <w:ind w:left="89" w:firstLine="0"/>
+        <w:rPr>
+          <w:sz w:val="20"/>
+        </w:rPr>
+      </w:pPr>
+    </w:p>
+    <w:p>
+      <w:pPr>
+        <w:tabs>
+          <w:tab w:val="left" w:pos="10047"/>
+        </w:tabs>
+        <w:spacing w:line="275" w:lineRule="exact"/>
+        <w:ind w:left="226"/>
+        <w:rPr>
+          <w:sz w:val="20"/>
+          <w:szCs w:val="20"/>
+        </w:rPr>
+      </w:pPr>
+      <w:r>
+        <w:rPr>
+          <w:b/>
+          <w:sz w:val="20"/>
+          <w:szCs w:val="20"/>
+        </w:rPr>
+        <w:t>Amazon Web</w:t>
+      </w:r>
+      <w:r>
+        <w:rPr>
+          <w:b/>
+          <w:spacing w:val="-4"/>
+          <w:sz w:val="20"/>
+          <w:szCs w:val="20"/>
+        </w:rPr>
+        <w:t xml:space="preserve"> </w:t>
+      </w:r>
+      <w:r>
+        <w:rPr>
+          <w:b/>
+          <w:sz w:val="20"/>
+          <w:szCs w:val="20"/>
+        </w:rPr>
+        <w:t>Services</w:t>
+      </w:r>
+      <w:r>
+        <w:rPr>
+          <w:b/>
+          <w:sz w:val="20"/>
+          <w:szCs w:val="20"/>
+        </w:rPr>
+        <w:t xml:space="preserve">                                                                                                                        </w:t>
+      </w:r>
+      <w:r>
+        <w:rPr>
+          <w:b/>
+          <w:sz w:val="20"/>
+          <w:szCs w:val="20"/>
+        </w:rPr>
+        <w:t xml:space="preserve">       </w:t>
+      </w:r>
+      <w:r>
+        <w:rPr>
+          <w:sz w:val="20"/>
+          <w:szCs w:val="20"/>
+        </w:rPr>
+        <w:t>San Francisco Bay Area</w:t>
+      </w:r>
+      <w:r>
+        <w:rPr>
+          <w:sz w:val="20"/>
+          <w:szCs w:val="20"/>
+        </w:rPr>
+        <w:t>,</w:t>
       </w:r>
       <w:r>
         <w:rPr>
@@ -466,14 +489,124 @@
           <w:sz w:val="20"/>
           <w:szCs w:val="20"/>
         </w:rPr>
-        <w:t>team</w:t>
-      </w:r>
-      <w:r>
-        <w:rPr>
-          <w:sz w:val="20"/>
-          <w:szCs w:val="20"/>
-        </w:rPr>
-        <w:t xml:space="preserve"> using C/C++</w:t>
+        <w:t>CA</w:t>
+      </w:r>
+    </w:p>
+    <w:p>
+      <w:pPr>
+        <w:tabs>
+          <w:tab w:val="left" w:pos="9269"/>
+        </w:tabs>
+        <w:spacing w:line="299" w:lineRule="exact"/>
+        <w:ind w:left="284"/>
+        <w:rPr>
+          <w:sz w:val="20"/>
+          <w:szCs w:val="20"/>
+        </w:rPr>
+      </w:pPr>
+      <w:r>
+        <w:rPr>
+          <w:i/>
+          <w:sz w:val="20"/>
+          <w:szCs w:val="20"/>
+        </w:rPr>
+        <w:t>Software</w:t>
+      </w:r>
+      <w:r>
+        <w:rPr>
+          <w:i/>
+          <w:spacing w:val="-13"/>
+          <w:sz w:val="20"/>
+          <w:szCs w:val="20"/>
+        </w:rPr>
+        <w:t xml:space="preserve"> </w:t>
+      </w:r>
+      <w:r>
+        <w:rPr>
+          <w:i/>
+          <w:sz w:val="20"/>
+          <w:szCs w:val="20"/>
+        </w:rPr>
+        <w:t>Development</w:t>
+      </w:r>
+      <w:r>
+        <w:rPr>
+          <w:i/>
+          <w:spacing w:val="-13"/>
+          <w:sz w:val="20"/>
+          <w:szCs w:val="20"/>
+        </w:rPr>
+        <w:t xml:space="preserve"> </w:t>
+      </w:r>
+      <w:r>
+        <w:rPr>
+          <w:i/>
+          <w:sz w:val="20"/>
+          <w:szCs w:val="20"/>
+        </w:rPr>
+        <w:t>Enginee</w:t>
+      </w:r>
+      <w:r>
+        <w:rPr>
+          <w:i/>
+          <w:sz w:val="20"/>
+          <w:szCs w:val="20"/>
+        </w:rPr>
+        <w:t>r</w:t>
+      </w:r>
+      <w:r>
+        <w:rPr>
+          <w:i/>
+          <w:sz w:val="20"/>
+          <w:szCs w:val="20"/>
+        </w:rPr>
+        <w:tab/>
+      </w:r>
+      <w:r>
+        <w:rPr>
+          <w:i/>
+          <w:sz w:val="20"/>
+          <w:szCs w:val="20"/>
+        </w:rPr>
+        <w:t xml:space="preserve"> </w:t>
+      </w:r>
+      <w:r>
+        <w:rPr>
+          <w:i/>
+          <w:sz w:val="20"/>
+          <w:szCs w:val="20"/>
+        </w:rPr>
+        <w:tab/>
+      </w:r>
+      <w:r>
+        <w:rPr>
+          <w:i/>
+          <w:sz w:val="20"/>
+          <w:szCs w:val="20"/>
+        </w:rPr>
+        <w:tab/>
+        <w:t xml:space="preserve">       </w:t>
+      </w:r>
+      <w:r>
+        <w:rPr>
+          <w:sz w:val="20"/>
+          <w:szCs w:val="20"/>
+        </w:rPr>
+        <w:t xml:space="preserve">2020 </w:t>
+      </w:r>
+      <w:r>
+        <w:rPr>
+          <w:sz w:val="20"/>
+          <w:szCs w:val="20"/>
+        </w:rPr>
+        <w:t xml:space="preserve">– </w:t>
+      </w:r>
+      <w:r>
+        <w:rPr>
+          <w:sz w:val="20"/>
+          <w:szCs w:val="20"/>
+        </w:rPr>
+        <w:t>2025</w:t>
       </w:r>
     </w:p>
     <w:p>
@@ -497,6 +630,52 @@
           <w:sz w:val="20"/>
           <w:szCs w:val="20"/>
         </w:rPr>
+        <w:t>Backend development work with AWS Aurora Database Engine</w:t>
+      </w:r>
+      <w:r>
+        <w:rPr>
+          <w:spacing w:val="-18"/>
+          <w:sz w:val="20"/>
+          <w:szCs w:val="20"/>
+        </w:rPr>
+        <w:t xml:space="preserve"> </w:t>
+      </w:r>
+      <w:r>
+        <w:rPr>
+          <w:sz w:val="20"/>
+          <w:szCs w:val="20"/>
+        </w:rPr>
+        <w:t>team</w:t>
+      </w:r>
+      <w:r>
+        <w:rPr>
+          <w:sz w:val="20"/>
+          <w:szCs w:val="20"/>
+        </w:rPr>
+        <w:t xml:space="preserve"> using C/C++</w:t>
+      </w:r>
+    </w:p>
+    <w:p>
+      <w:pPr>
+        <w:pStyle w:val="ListParagraph"/>
+        <w:numPr>
+          <w:ilvl w:val="0"/>
+          <w:numId w:val="1"/>
+        </w:numPr>
+        <w:tabs>
+          <w:tab w:val="left" w:pos="946"/>
+          <w:tab w:val="left" w:pos="947"/>
+        </w:tabs>
+        <w:rPr>
+          <w:sz w:val="20"/>
+          <w:szCs w:val="20"/>
+        </w:rPr>
+      </w:pPr>
+      <w:r>
+        <w:rPr>
+          <w:sz w:val="20"/>
+          <w:szCs w:val="20"/>
+        </w:rPr>
         <w:t xml:space="preserve">Core engineer on new Limitless </w:t>
       </w:r>
       <w:r>
@@ -513,7 +692,6 @@
         </w:rPr>
         <w:t xml:space="preserve">for Aurora which was presented and explained at 2024 </w:t>
       </w:r>
-      <w:proofErr w:type="spellStart"/>
       <w:r>
         <w:rPr>
           <w:sz w:val="20"/>
@@ -540,15 +718,7 @@
           <w:sz w:val="20"/>
           <w:szCs w:val="20"/>
         </w:rPr>
-        <w:t>Invent</w:t>
-      </w:r>
-      <w:proofErr w:type="spellEnd"/>
-      <w:r>
-        <w:rPr>
-          <w:sz w:val="20"/>
-          <w:szCs w:val="20"/>
-        </w:rPr>
-        <w:t xml:space="preserve"> (</w:t>
+        <w:t>Invent (</w:t>
       </w:r>
       <w:hyperlink r:id="rId8" w:history="1">
         <w:r>
@@ -706,7 +876,7 @@
     <w:p>
       <w:pPr>
         <w:pStyle w:val="BodyText"/>
-        <w:ind w:left="0" w:firstLine="0"/>
+        <w:ind w:left="226" w:firstLine="0"/>
         <w:rPr>
           <w:sz w:val="20"/>
           <w:szCs w:val="20"/>
@@ -724,7 +894,6 @@
           <w:szCs w:val="20"/>
         </w:rPr>
       </w:pPr>
-      <w:proofErr w:type="spellStart"/>
       <w:r>
         <w:rPr>
           <w:b/>
@@ -733,7 +902,6 @@
         </w:rPr>
         <w:t>Givex</w:t>
       </w:r>
-      <w:proofErr w:type="spellEnd"/>
       <w:r>
         <w:rPr>
           <w:b/>
@@ -741,6 +909,14 @@
           <w:szCs w:val="20"/>
         </w:rPr>
         <w:tab/>
+      </w:r>
+      <w:r>
+        <w:rPr>
+          <w:b/>
+          <w:sz w:val="20"/>
+          <w:szCs w:val="20"/>
+        </w:rPr>
+        <w:t xml:space="preserve">      </w:t>
       </w:r>
       <w:r>
         <w:rPr>
@@ -820,32 +996,42 @@
       </w:r>
       <w:r>
         <w:rPr>
-          <w:sz w:val="20"/>
-          <w:szCs w:val="20"/>
-        </w:rPr>
-        <w:t>Feb</w:t>
-      </w:r>
-      <w:r>
-        <w:rPr>
-          <w:sz w:val="20"/>
-          <w:szCs w:val="20"/>
-        </w:rPr>
-        <w:t>ruary</w:t>
-      </w:r>
-      <w:r>
-        <w:rPr>
-          <w:sz w:val="20"/>
-          <w:szCs w:val="20"/>
-        </w:rPr>
-        <w:t xml:space="preserve"> 2019 – Jan</w:t>
-      </w:r>
-      <w:r>
-        <w:rPr>
-          <w:spacing w:val="-11"/>
-          <w:sz w:val="20"/>
-          <w:szCs w:val="20"/>
-        </w:rPr>
-        <w:t xml:space="preserve">uary </w:t>
+          <w:i/>
+          <w:sz w:val="20"/>
+          <w:szCs w:val="20"/>
+        </w:rPr>
+        <w:tab/>
+      </w:r>
+      <w:r>
+        <w:rPr>
+          <w:i/>
+          <w:sz w:val="20"/>
+          <w:szCs w:val="20"/>
+        </w:rPr>
+        <w:tab/>
+      </w:r>
+      <w:r>
+        <w:rPr>
+          <w:i/>
+          <w:sz w:val="20"/>
+          <w:szCs w:val="20"/>
+        </w:rPr>
+        <w:tab/>
+        <w:t xml:space="preserve">      </w:t>
+      </w:r>
+      <w:r>
+        <w:rPr>
+          <w:sz w:val="20"/>
+          <w:szCs w:val="20"/>
+        </w:rPr>
+        <w:t>2019 –</w:t>
+      </w:r>
+      <w:r>
+        <w:rPr>
+          <w:sz w:val="20"/>
+          <w:szCs w:val="20"/>
+        </w:rPr>
+        <w:t xml:space="preserve"> </w:t>
       </w:r>
       <w:r>
         <w:rPr>
@@ -1158,33 +1344,40 @@
           <w:sz w:val="20"/>
           <w:szCs w:val="20"/>
         </w:rPr>
-        <w:t xml:space="preserve">LLM Chess Hackathon – </w:t>
-      </w:r>
-      <w:proofErr w:type="spellStart"/>
-      <w:r>
-        <w:rPr>
-          <w:b/>
-          <w:sz w:val="20"/>
-          <w:szCs w:val="20"/>
-        </w:rPr>
-        <w:t>StrongComput</w:t>
-      </w:r>
-      <w:r>
-        <w:rPr>
-          <w:b/>
-          <w:sz w:val="20"/>
-          <w:szCs w:val="20"/>
-        </w:rPr>
-        <w:t>e</w:t>
-      </w:r>
-      <w:proofErr w:type="spellEnd"/>
-      <w:r>
-        <w:rPr>
-          <w:b/>
-          <w:sz w:val="20"/>
-          <w:szCs w:val="20"/>
-        </w:rPr>
-        <w:t xml:space="preserve">   </w:t>
+        <w:t>1</w:t>
+      </w:r>
+      <w:r>
+        <w:rPr>
+          <w:b/>
+          <w:sz w:val="20"/>
+          <w:szCs w:val="20"/>
+          <w:vertAlign w:val="superscript"/>
+        </w:rPr>
+        <w:t>st</w:t>
+      </w:r>
+      <w:r>
+        <w:rPr>
+          <w:b/>
+          <w:sz w:val="20"/>
+          <w:szCs w:val="20"/>
+        </w:rPr>
+        <w:t xml:space="preserve"> Place </w:t>
+      </w:r>
+      <w:r>
+        <w:rPr>
+          <w:b/>
+          <w:sz w:val="20"/>
+          <w:szCs w:val="20"/>
+        </w:rPr>
+        <w:t xml:space="preserve">Google </w:t>
+      </w:r>
+      <w:r>
+        <w:rPr>
+          <w:b/>
+          <w:sz w:val="20"/>
+          <w:szCs w:val="20"/>
+        </w:rPr>
+        <w:t xml:space="preserve">– StrongCompute   </w:t>
       </w:r>
       <w:hyperlink r:id="rId9" w:history="1">
         <w:r>
@@ -1194,9 +1387,17 @@
             <w:sz w:val="18"/>
             <w:szCs w:val="20"/>
           </w:rPr>
-          <w:t>https://github.com/PiyushDatta/chess-hackathon/tree/working_branch_march_2025</w:t>
+          <w:t>https://github.com/PiyushDatta/chess-hackathon/</w:t>
         </w:r>
       </w:hyperlink>
+      <w:r>
+        <w:rPr>
+          <w:color w:val="7F7F7F" w:themeColor="text1" w:themeTint="80"/>
+          <w:sz w:val="18"/>
+          <w:szCs w:val="20"/>
+        </w:rPr>
+        <w:t xml:space="preserve"> </w:t>
+      </w:r>
     </w:p>
     <w:p>
       <w:pPr>
@@ -1213,36 +1414,8 @@
           <w:sz w:val="20"/>
           <w:szCs w:val="20"/>
         </w:rPr>
-        <w:t xml:space="preserve">Python, </w:t>
-      </w:r>
-      <w:proofErr w:type="spellStart"/>
-      <w:r>
-        <w:rPr>
-          <w:i/>
-          <w:sz w:val="20"/>
-          <w:szCs w:val="20"/>
-        </w:rPr>
-        <w:t>Pytorch</w:t>
-      </w:r>
-      <w:proofErr w:type="spellEnd"/>
-      <w:r>
-        <w:rPr>
-          <w:i/>
-          <w:sz w:val="20"/>
-          <w:szCs w:val="20"/>
-        </w:rPr>
-        <w:t xml:space="preserve">, </w:t>
-      </w:r>
-      <w:proofErr w:type="spellStart"/>
-      <w:r>
-        <w:rPr>
-          <w:i/>
-          <w:sz w:val="20"/>
-          <w:szCs w:val="20"/>
-        </w:rPr>
-        <w:t>Tensorboard</w:t>
-      </w:r>
-      <w:proofErr w:type="spellEnd"/>
+        <w:t>Python, Pytorch, Tensorboard</w:t>
+      </w:r>
     </w:p>
     <w:p>
       <w:pPr>
@@ -1266,63 +1439,7 @@
           <w:sz w:val="20"/>
           <w:szCs w:val="20"/>
         </w:rPr>
-        <w:t>Trained</w:t>
-      </w:r>
-      <w:r>
-        <w:rPr>
-          <w:sz w:val="20"/>
-          <w:szCs w:val="20"/>
-        </w:rPr>
-        <w:t xml:space="preserve"> a 3M param </w:t>
-      </w:r>
-      <w:r>
-        <w:rPr>
-          <w:sz w:val="20"/>
-          <w:szCs w:val="20"/>
-        </w:rPr>
-        <w:t xml:space="preserve">vision </w:t>
-      </w:r>
-      <w:r>
-        <w:rPr>
-          <w:sz w:val="20"/>
-          <w:szCs w:val="20"/>
-        </w:rPr>
-        <w:t xml:space="preserve">LLM </w:t>
-      </w:r>
-      <w:r>
-        <w:rPr>
-          <w:sz w:val="20"/>
-          <w:szCs w:val="20"/>
-        </w:rPr>
-        <w:t xml:space="preserve">agent from scratch </w:t>
-      </w:r>
-      <w:r>
-        <w:rPr>
-          <w:sz w:val="20"/>
-          <w:szCs w:val="20"/>
-        </w:rPr>
-        <w:t xml:space="preserve">using 8 H100s, flash attention, FSDP, </w:t>
-      </w:r>
-      <w:r>
-        <w:rPr>
-          <w:sz w:val="20"/>
-          <w:szCs w:val="20"/>
-        </w:rPr>
-        <w:t>GELU</w:t>
-      </w:r>
-      <w:r>
-        <w:rPr>
-          <w:sz w:val="20"/>
-          <w:szCs w:val="20"/>
-        </w:rPr>
-        <w:t xml:space="preserve">, and </w:t>
-      </w:r>
-      <w:r>
-        <w:rPr>
-          <w:sz w:val="20"/>
-          <w:szCs w:val="20"/>
-        </w:rPr>
-        <w:t>AMP</w:t>
+        <w:t>Trained a 3M param vision LLM agent from scratch using 8 H100s, flash attention, FSDP, GELU, and AMP</w:t>
       </w:r>
     </w:p>
     <w:p>
@@ -1347,28 +1464,8 @@
           <w:sz w:val="20"/>
           <w:szCs w:val="20"/>
         </w:rPr>
-        <w:t>Won novice champion</w:t>
-      </w:r>
-      <w:r>
-        <w:rPr>
-          <w:sz w:val="20"/>
-          <w:szCs w:val="20"/>
-        </w:rPr>
-        <w:t xml:space="preserve"> by having my LLM agent beat other LLM agents at 1on1 chess matches (100 max moves)</w:t>
-      </w:r>
-    </w:p>
-    <w:p>
-      <w:pPr>
-        <w:tabs>
-          <w:tab w:val="left" w:pos="4801"/>
-        </w:tabs>
-        <w:spacing w:line="270" w:lineRule="exact"/>
-        <w:rPr>
-          <w:b/>
-          <w:sz w:val="20"/>
-          <w:szCs w:val="20"/>
-        </w:rPr>
-      </w:pPr>
+        <w:t>Won novice champion by having my LLM agent beat other LLM agents at 1on1 chess matches (100 max moves)</w:t>
+      </w:r>
     </w:p>
     <w:p>
       <w:pPr>
@@ -1378,19 +1475,134 @@
         <w:spacing w:line="270" w:lineRule="exact"/>
         <w:ind w:left="226"/>
         <w:rPr>
+          <w:b/>
+          <w:sz w:val="20"/>
+          <w:szCs w:val="20"/>
+        </w:rPr>
+      </w:pPr>
+    </w:p>
+    <w:p>
+      <w:pPr>
+        <w:tabs>
+          <w:tab w:val="left" w:pos="4801"/>
+        </w:tabs>
+        <w:spacing w:line="270" w:lineRule="exact"/>
+        <w:ind w:left="226"/>
+        <w:rPr>
+          <w:b/>
+          <w:sz w:val="20"/>
+          <w:szCs w:val="20"/>
+        </w:rPr>
+      </w:pPr>
+    </w:p>
+    <w:p>
+      <w:pPr>
+        <w:tabs>
+          <w:tab w:val="left" w:pos="4801"/>
+        </w:tabs>
+        <w:spacing w:line="270" w:lineRule="exact"/>
+        <w:ind w:left="226"/>
+        <w:rPr>
           <w:color w:val="7F7F7F" w:themeColor="text1" w:themeTint="80"/>
           <w:sz w:val="18"/>
           <w:szCs w:val="20"/>
-          <w:u w:val="single"/>
-        </w:rPr>
-      </w:pPr>
-      <w:r>
-        <w:rPr>
-          <w:b/>
-          <w:sz w:val="20"/>
-          <w:szCs w:val="20"/>
-        </w:rPr>
-        <w:t>Amazon patent (pending) – AWS Aurora AI/RL based database configuration system</w:t>
+        </w:rPr>
+      </w:pPr>
+      <w:r>
+        <w:rPr>
+          <w:b/>
+          <w:sz w:val="20"/>
+          <w:szCs w:val="20"/>
+        </w:rPr>
+        <w:t>1</w:t>
+      </w:r>
+      <w:r>
+        <w:rPr>
+          <w:b/>
+          <w:sz w:val="20"/>
+          <w:szCs w:val="20"/>
+          <w:vertAlign w:val="superscript"/>
+        </w:rPr>
+        <w:t>st</w:t>
+      </w:r>
+      <w:r>
+        <w:rPr>
+          <w:b/>
+          <w:sz w:val="20"/>
+          <w:szCs w:val="20"/>
+        </w:rPr>
+        <w:t xml:space="preserve"> Place Novice Champion </w:t>
+      </w:r>
+      <w:r>
+        <w:rPr>
+          <w:b/>
+          <w:sz w:val="20"/>
+          <w:szCs w:val="20"/>
+        </w:rPr>
+        <w:t>LLM Chess Hackathon – StrongComput</w:t>
+      </w:r>
+      <w:r>
+        <w:rPr>
+          <w:b/>
+          <w:sz w:val="20"/>
+          <w:szCs w:val="20"/>
+        </w:rPr>
+        <w:t xml:space="preserve">e   </w:t>
+      </w:r>
+      <w:hyperlink r:id="rId10" w:history="1">
+        <w:r>
+          <w:rPr>
+            <w:rStyle w:val="Hyperlink"/>
+            <w:color w:val="7F7F7F" w:themeColor="text1" w:themeTint="80"/>
+            <w:sz w:val="18"/>
+            <w:szCs w:val="20"/>
+          </w:rPr>
+          <w:t>https://github.com/Piyush</w:t>
+        </w:r>
+        <w:r>
+          <w:rPr>
+            <w:rStyle w:val="Hyperlink"/>
+            <w:color w:val="7F7F7F" w:themeColor="text1" w:themeTint="80"/>
+            <w:sz w:val="18"/>
+            <w:szCs w:val="20"/>
+          </w:rPr>
+          <w:t>D</w:t>
+        </w:r>
+        <w:r>
+          <w:rPr>
+            <w:rStyle w:val="Hyperlink"/>
+            <w:color w:val="7F7F7F" w:themeColor="text1" w:themeTint="80"/>
+            <w:sz w:val="18"/>
+            <w:szCs w:val="20"/>
+          </w:rPr>
+          <w:t>atta/chess-hackathon/</w:t>
+        </w:r>
+      </w:hyperlink>
+      <w:r>
+        <w:rPr>
+          <w:color w:val="7F7F7F" w:themeColor="text1" w:themeTint="80"/>
+          <w:sz w:val="18"/>
+          <w:szCs w:val="20"/>
+        </w:rPr>
+        <w:t xml:space="preserve"> </w:t>
+      </w:r>
+    </w:p>
+    <w:p>
+      <w:pPr>
+        <w:ind w:left="226"/>
+        <w:rPr>
+          <w:i/>
+          <w:sz w:val="20"/>
+          <w:szCs w:val="20"/>
+        </w:rPr>
+      </w:pPr>
+      <w:r>
+        <w:rPr>
+          <w:i/>
+          <w:sz w:val="20"/>
+          <w:szCs w:val="20"/>
+        </w:rPr>
+        <w:t>Python, Pytorch, Tensorboard</w:t>
       </w:r>
     </w:p>
     <w:p>
@@ -1406,138 +1618,44 @@
         </w:tabs>
         <w:spacing w:before="1" w:line="299" w:lineRule="exact"/>
         <w:rPr>
-          <w:b/>
-          <w:sz w:val="20"/>
-          <w:szCs w:val="20"/>
-        </w:rPr>
-      </w:pPr>
-      <w:r>
-        <w:rPr>
-          <w:sz w:val="20"/>
-          <w:szCs w:val="20"/>
-        </w:rPr>
-        <w:t>Lead designer/inventor of a database configuration system that can automatically predict the most optimal database configurations based on customer database workloads, using AI reinforcement learning techniques</w:t>
-      </w:r>
-    </w:p>
-    <w:p>
-      <w:pPr>
-        <w:tabs>
-          <w:tab w:val="left" w:pos="4801"/>
-        </w:tabs>
-        <w:spacing w:line="270" w:lineRule="exact"/>
-        <w:ind w:left="226"/>
-        <w:rPr>
-          <w:b/>
-          <w:sz w:val="20"/>
-          <w:szCs w:val="20"/>
-        </w:rPr>
-      </w:pPr>
-    </w:p>
-    <w:p>
-      <w:pPr>
-        <w:tabs>
-          <w:tab w:val="left" w:pos="4801"/>
-        </w:tabs>
-        <w:spacing w:line="270" w:lineRule="exact"/>
-        <w:ind w:left="226"/>
-        <w:rPr>
-          <w:color w:val="7F7F7F" w:themeColor="text1" w:themeTint="80"/>
-          <w:sz w:val="18"/>
-          <w:szCs w:val="20"/>
-          <w:u w:val="single"/>
-        </w:rPr>
-      </w:pPr>
-      <w:r>
-        <w:rPr>
-          <w:b/>
-          <w:sz w:val="20"/>
-          <w:szCs w:val="20"/>
-        </w:rPr>
-        <w:t>TensorFlow</w:t>
-      </w:r>
-      <w:r>
-        <w:rPr>
-          <w:b/>
-          <w:sz w:val="20"/>
-          <w:szCs w:val="20"/>
-        </w:rPr>
-        <w:t xml:space="preserve"> – Google Brain Open</w:t>
-      </w:r>
-      <w:r>
-        <w:rPr>
-          <w:b/>
-          <w:sz w:val="20"/>
-          <w:szCs w:val="20"/>
-        </w:rPr>
-        <w:t>-s</w:t>
-      </w:r>
-      <w:r>
-        <w:rPr>
-          <w:b/>
-          <w:sz w:val="20"/>
-          <w:szCs w:val="20"/>
-        </w:rPr>
-        <w:t>ource Project</w:t>
-      </w:r>
-      <w:r>
-        <w:rPr>
-          <w:b/>
-          <w:sz w:val="20"/>
-          <w:szCs w:val="20"/>
-        </w:rPr>
-        <w:tab/>
-      </w:r>
-      <w:r>
-        <w:rPr>
-          <w:b/>
-          <w:sz w:val="20"/>
-          <w:szCs w:val="20"/>
-        </w:rPr>
-        <w:t xml:space="preserve">                                                                           </w:t>
-      </w:r>
-      <w:r>
-        <w:rPr>
-          <w:b/>
-          <w:sz w:val="20"/>
-          <w:szCs w:val="20"/>
-        </w:rPr>
-        <w:t xml:space="preserve">  </w:t>
-      </w:r>
-      <w:r>
-        <w:rPr>
-          <w:b/>
-          <w:color w:val="7F7F7F" w:themeColor="text1" w:themeTint="80"/>
-          <w:sz w:val="20"/>
-          <w:szCs w:val="20"/>
-        </w:rPr>
-        <w:t xml:space="preserve"> </w:t>
-      </w:r>
-      <w:r>
-        <w:rPr>
-          <w:color w:val="7F7F7F" w:themeColor="text1" w:themeTint="80"/>
-          <w:sz w:val="18"/>
-          <w:szCs w:val="20"/>
-          <w:u w:val="single" w:color="5F5F5F"/>
-        </w:rPr>
-        <w:t>https://www.tensorflow.org/</w:t>
-      </w:r>
-    </w:p>
-    <w:p>
-      <w:pPr>
-        <w:ind w:left="226"/>
-        <w:rPr>
-          <w:i/>
-          <w:sz w:val="20"/>
-          <w:szCs w:val="20"/>
-        </w:rPr>
-      </w:pPr>
-      <w:r>
-        <w:rPr>
-          <w:i/>
-          <w:sz w:val="20"/>
-          <w:szCs w:val="20"/>
-        </w:rPr>
-        <w:t>C/C++, Python</w:t>
+          <w:sz w:val="20"/>
+          <w:szCs w:val="20"/>
+        </w:rPr>
+      </w:pPr>
+      <w:r>
+        <w:rPr>
+          <w:sz w:val="20"/>
+          <w:szCs w:val="20"/>
+        </w:rPr>
+        <w:t>Trained</w:t>
+      </w:r>
+      <w:r>
+        <w:rPr>
+          <w:sz w:val="20"/>
+          <w:szCs w:val="20"/>
+        </w:rPr>
+        <w:t xml:space="preserve"> a 3M param </w:t>
+      </w:r>
+      <w:r>
+        <w:rPr>
+          <w:sz w:val="20"/>
+          <w:szCs w:val="20"/>
+        </w:rPr>
+        <w:t xml:space="preserve">vision </w:t>
+      </w:r>
+      <w:r>
+        <w:rPr>
+          <w:sz w:val="20"/>
+          <w:szCs w:val="20"/>
+        </w:rPr>
+        <w:t xml:space="preserve">LLM </w:t>
+      </w:r>
+      <w:r>
+        <w:rPr>
+          <w:sz w:val="20"/>
+          <w:szCs w:val="20"/>
+        </w:rPr>
+        <w:t>agent from scratch using 8 H100s, flash attention, FSDP, GELU, and AMP</w:t>
       </w:r>
     </w:p>
     <w:p>
@@ -1553,42 +1671,61 @@
         </w:tabs>
         <w:spacing w:before="1" w:line="299" w:lineRule="exact"/>
         <w:rPr>
-          <w:b/>
-          <w:sz w:val="20"/>
-          <w:szCs w:val="20"/>
-        </w:rPr>
-      </w:pPr>
-      <w:r>
-        <w:rPr>
-          <w:sz w:val="20"/>
-          <w:szCs w:val="20"/>
-        </w:rPr>
-        <w:t>Contributor for open-source</w:t>
-      </w:r>
-      <w:r>
-        <w:rPr>
-          <w:sz w:val="20"/>
-          <w:szCs w:val="20"/>
-        </w:rPr>
-        <w:t xml:space="preserve"> project to help developers create and train machine</w:t>
-      </w:r>
-      <w:r>
-        <w:rPr>
-          <w:sz w:val="20"/>
-          <w:szCs w:val="20"/>
-        </w:rPr>
-        <w:t xml:space="preserve">/deep </w:t>
-      </w:r>
-      <w:r>
-        <w:rPr>
-          <w:sz w:val="20"/>
-          <w:szCs w:val="20"/>
-        </w:rPr>
-        <w:t>learning models</w:t>
-      </w:r>
-    </w:p>
-    <w:p>
-      <w:pPr>
+          <w:sz w:val="20"/>
+          <w:szCs w:val="20"/>
+        </w:rPr>
+      </w:pPr>
+      <w:r>
+        <w:rPr>
+          <w:sz w:val="20"/>
+          <w:szCs w:val="20"/>
+        </w:rPr>
+        <w:t>Won novice champion by having my LLM agent beat other LLM agents at 1on1 chess matches (100 max moves)</w:t>
+      </w:r>
+    </w:p>
+    <w:p>
+      <w:pPr>
+        <w:tabs>
+          <w:tab w:val="left" w:pos="4801"/>
+        </w:tabs>
+        <w:spacing w:line="270" w:lineRule="exact"/>
+        <w:rPr>
+          <w:b/>
+          <w:sz w:val="20"/>
+          <w:szCs w:val="20"/>
+        </w:rPr>
+      </w:pPr>
+    </w:p>
+    <w:p>
+      <w:pPr>
+        <w:tabs>
+          <w:tab w:val="left" w:pos="4801"/>
+        </w:tabs>
+        <w:spacing w:line="270" w:lineRule="exact"/>
+        <w:ind w:left="226"/>
+        <w:rPr>
+          <w:color w:val="7F7F7F" w:themeColor="text1" w:themeTint="80"/>
+          <w:sz w:val="18"/>
+          <w:szCs w:val="20"/>
+          <w:u w:val="single"/>
+        </w:rPr>
+      </w:pPr>
+      <w:r>
+        <w:rPr>
+          <w:b/>
+          <w:sz w:val="20"/>
+          <w:szCs w:val="20"/>
+        </w:rPr>
+        <w:t>Amazon patent (pending) – AWS Aurora AI/RL based database configuration system</w:t>
+      </w:r>
+    </w:p>
+    <w:p>
+      <w:pPr>
+        <w:pStyle w:val="ListParagraph"/>
+        <w:numPr>
+          <w:ilvl w:val="0"/>
+          <w:numId w:val="1"/>
+        </w:numPr>
         <w:tabs>
           <w:tab w:val="left" w:pos="946"/>
           <w:tab w:val="left" w:pos="947"/>
@@ -1600,6 +1737,195 @@
           <w:szCs w:val="20"/>
         </w:rPr>
       </w:pPr>
+      <w:r>
+        <w:rPr>
+          <w:sz w:val="20"/>
+          <w:szCs w:val="20"/>
+        </w:rPr>
+        <w:t>Lead designer/inventor of a database configuration system that can automatically predict the most optimal database configurations based on customer database workloads, using AI reinforcement learning techniques</w:t>
+      </w:r>
+    </w:p>
+    <w:p>
+      <w:pPr>
+        <w:tabs>
+          <w:tab w:val="left" w:pos="4801"/>
+        </w:tabs>
+        <w:spacing w:line="270" w:lineRule="exact"/>
+        <w:ind w:left="226"/>
+        <w:rPr>
+          <w:b/>
+          <w:sz w:val="20"/>
+          <w:szCs w:val="20"/>
+        </w:rPr>
+      </w:pPr>
+    </w:p>
+    <w:p>
+      <w:pPr>
+        <w:tabs>
+          <w:tab w:val="left" w:pos="4801"/>
+        </w:tabs>
+        <w:spacing w:line="270" w:lineRule="exact"/>
+        <w:ind w:left="226"/>
+        <w:rPr>
+          <w:color w:val="7F7F7F" w:themeColor="text1" w:themeTint="80"/>
+          <w:sz w:val="18"/>
+          <w:szCs w:val="20"/>
+          <w:u w:val="single"/>
+        </w:rPr>
+      </w:pPr>
+      <w:r>
+        <w:rPr>
+          <w:b/>
+          <w:sz w:val="20"/>
+          <w:szCs w:val="20"/>
+        </w:rPr>
+        <w:t>TensorFlow</w:t>
+      </w:r>
+      <w:r>
+        <w:rPr>
+          <w:b/>
+          <w:sz w:val="20"/>
+          <w:szCs w:val="20"/>
+        </w:rPr>
+        <w:t xml:space="preserve"> – Google Brain Open</w:t>
+      </w:r>
+      <w:r>
+        <w:rPr>
+          <w:b/>
+          <w:sz w:val="20"/>
+          <w:szCs w:val="20"/>
+        </w:rPr>
+        <w:t>-s</w:t>
+      </w:r>
+      <w:r>
+        <w:rPr>
+          <w:b/>
+          <w:sz w:val="20"/>
+          <w:szCs w:val="20"/>
+        </w:rPr>
+        <w:t>ource Project</w:t>
+      </w:r>
+      <w:r>
+        <w:rPr>
+          <w:b/>
+          <w:sz w:val="20"/>
+          <w:szCs w:val="20"/>
+        </w:rPr>
+        <w:tab/>
+      </w:r>
+      <w:r>
+        <w:rPr>
+          <w:b/>
+          <w:sz w:val="20"/>
+          <w:szCs w:val="20"/>
+        </w:rPr>
+        <w:t xml:space="preserve">                                                                           </w:t>
+      </w:r>
+      <w:r>
+        <w:rPr>
+          <w:b/>
+          <w:sz w:val="20"/>
+          <w:szCs w:val="20"/>
+        </w:rPr>
+        <w:t xml:space="preserve">  </w:t>
+      </w:r>
+      <w:r>
+        <w:rPr>
+          <w:b/>
+          <w:color w:val="7F7F7F" w:themeColor="text1" w:themeTint="80"/>
+          <w:sz w:val="20"/>
+          <w:szCs w:val="20"/>
+        </w:rPr>
+        <w:t xml:space="preserve"> </w:t>
+      </w:r>
+      <w:r>
+        <w:rPr>
+          <w:color w:val="7F7F7F" w:themeColor="text1" w:themeTint="80"/>
+          <w:sz w:val="18"/>
+          <w:szCs w:val="20"/>
+          <w:u w:val="single" w:color="5F5F5F"/>
+        </w:rPr>
+        <w:t>https://www.tensorflow.org/</w:t>
+      </w:r>
+    </w:p>
+    <w:p>
+      <w:pPr>
+        <w:ind w:left="226"/>
+        <w:rPr>
+          <w:i/>
+          <w:sz w:val="20"/>
+          <w:szCs w:val="20"/>
+        </w:rPr>
+      </w:pPr>
+      <w:r>
+        <w:rPr>
+          <w:i/>
+          <w:sz w:val="20"/>
+          <w:szCs w:val="20"/>
+        </w:rPr>
+        <w:t>C/C++, Python</w:t>
+      </w:r>
+    </w:p>
+    <w:p>
+      <w:pPr>
+        <w:pStyle w:val="ListParagraph"/>
+        <w:numPr>
+          <w:ilvl w:val="0"/>
+          <w:numId w:val="1"/>
+        </w:numPr>
+        <w:tabs>
+          <w:tab w:val="left" w:pos="946"/>
+          <w:tab w:val="left" w:pos="947"/>
+        </w:tabs>
+        <w:spacing w:before="1" w:line="299" w:lineRule="exact"/>
+        <w:rPr>
+          <w:b/>
+          <w:sz w:val="20"/>
+          <w:szCs w:val="20"/>
+        </w:rPr>
+      </w:pPr>
+      <w:r>
+        <w:rPr>
+          <w:sz w:val="20"/>
+          <w:szCs w:val="20"/>
+        </w:rPr>
+        <w:t>Contributor for open-source</w:t>
+      </w:r>
+      <w:r>
+        <w:rPr>
+          <w:sz w:val="20"/>
+          <w:szCs w:val="20"/>
+        </w:rPr>
+        <w:t xml:space="preserve"> project to help developers create and train machine</w:t>
+      </w:r>
+      <w:r>
+        <w:rPr>
+          <w:sz w:val="20"/>
+          <w:szCs w:val="20"/>
+        </w:rPr>
+        <w:t xml:space="preserve">/deep </w:t>
+      </w:r>
+      <w:r>
+        <w:rPr>
+          <w:sz w:val="20"/>
+          <w:szCs w:val="20"/>
+        </w:rPr>
+        <w:t>learning models</w:t>
+      </w:r>
+    </w:p>
+    <w:p>
+      <w:pPr>
+        <w:tabs>
+          <w:tab w:val="left" w:pos="946"/>
+          <w:tab w:val="left" w:pos="947"/>
+        </w:tabs>
+        <w:spacing w:before="1" w:line="299" w:lineRule="exact"/>
+        <w:rPr>
+          <w:b/>
+          <w:sz w:val="20"/>
+          <w:szCs w:val="20"/>
+        </w:rPr>
+      </w:pPr>
     </w:p>
     <w:p>
       <w:pPr>
@@ -1703,7 +2029,7 @@
         <w:tab/>
         <w:t xml:space="preserve">    </w:t>
       </w:r>
-      <w:hyperlink r:id="rId10">
+      <w:hyperlink r:id="rId11">
         <w:r>
           <w:rPr>
             <w:color w:val="7F7F7F" w:themeColor="text1" w:themeTint="80"/>
@@ -2070,23 +2396,13 @@
           <w:szCs w:val="20"/>
         </w:rPr>
       </w:pPr>
-      <w:proofErr w:type="spellStart"/>
-      <w:r>
-        <w:rPr>
-          <w:b/>
-          <w:sz w:val="20"/>
-          <w:szCs w:val="20"/>
-        </w:rPr>
-        <w:t>DattaBot</w:t>
-      </w:r>
-      <w:proofErr w:type="spellEnd"/>
-      <w:r>
-        <w:rPr>
-          <w:b/>
-          <w:sz w:val="20"/>
-          <w:szCs w:val="20"/>
-        </w:rPr>
-        <w:t xml:space="preserve"> – </w:t>
+      <w:r>
+        <w:rPr>
+          <w:b/>
+          <w:sz w:val="20"/>
+          <w:szCs w:val="20"/>
+        </w:rPr>
+        <w:t xml:space="preserve">DattaBot – </w:t>
       </w:r>
       <w:r>
         <w:rPr>
@@ -2155,7 +2471,6 @@
         </w:rPr>
         <w:t xml:space="preserve">Python, </w:t>
       </w:r>
-      <w:proofErr w:type="spellStart"/>
       <w:r>
         <w:rPr>
           <w:i/>
@@ -2180,7 +2495,6 @@
         </w:rPr>
         <w:t>orch</w:t>
       </w:r>
-      <w:proofErr w:type="spellEnd"/>
     </w:p>
     <w:p>
       <w:pPr>
@@ -2202,6 +2516,7 @@
         </w:rPr>
       </w:pPr>
       <w:r>
+        <w:lastRenderedPageBreak/>
         <w:pict w14:anchorId="3FB62F2E">
           <v:shape id="_x0000_s1027" type="#_x0000_t202" alt="" style="position:absolute;left:0;text-align:left;margin-left:22.2pt;margin-top:34.55pt;width:568pt;height:18.4pt;z-index:-15727616;mso-wrap-style:square;mso-wrap-edited:f;mso-width-percent:0;mso-height-percent:0;mso-wrap-distance-left:0;mso-wrap-distance-right:0;mso-position-horizontal-relative:page;mso-width-percent:0;mso-height-percent:0;v-text-anchor:top" fillcolor="#ddd" strokecolor="#b1b1b1" strokeweight="1.44pt">
             <v:textbox style="mso-next-textbox:#_x0000_s1027" inset="0,0,0,0">
@@ -2234,7 +2549,6 @@
         </w:rPr>
         <w:t xml:space="preserve">Created a transformer LLM model, API, and bot. Uses latest </w:t>
       </w:r>
-      <w:proofErr w:type="spellStart"/>
       <w:r>
         <w:rPr>
           <w:sz w:val="20"/>
@@ -2242,7 +2556,6 @@
         </w:rPr>
         <w:t>PyTorch</w:t>
       </w:r>
-      <w:proofErr w:type="spellEnd"/>
       <w:r>
         <w:rPr>
           <w:sz w:val="20"/>
@@ -2591,6 +2904,22 @@
       </w:r>
       <w:r>
         <w:rPr>
+          <w:b/>
+          <w:sz w:val="20"/>
+          <w:szCs w:val="20"/>
+        </w:rPr>
+        <w:tab/>
+      </w:r>
+      <w:r>
+        <w:rPr>
+          <w:b/>
+          <w:sz w:val="20"/>
+          <w:szCs w:val="20"/>
+        </w:rPr>
+        <w:tab/>
+      </w:r>
+      <w:r>
+        <w:rPr>
           <w:sz w:val="20"/>
           <w:szCs w:val="20"/>
         </w:rPr>
@@ -2610,34 +2939,6 @@
           <w:szCs w:val="20"/>
         </w:rPr>
         <w:t>ON</w:t>
-      </w:r>
-      <w:r>
-        <w:rPr>
-          <w:sz w:val="20"/>
-          <w:szCs w:val="20"/>
-        </w:rPr>
-        <w:t xml:space="preserve"> </w:t>
-      </w:r>
-      <w:r>
-        <w:rPr>
-          <w:sz w:val="20"/>
-          <w:szCs w:val="20"/>
-        </w:rPr>
-        <w:t>2014</w:t>
-      </w:r>
-      <w:r>
-        <w:rPr>
-          <w:sz w:val="20"/>
-          <w:szCs w:val="20"/>
-        </w:rPr>
-        <w:t xml:space="preserve"> – </w:t>
-      </w:r>
-      <w:r>
-        <w:rPr>
-          <w:sz w:val="20"/>
-          <w:szCs w:val="20"/>
-        </w:rPr>
-        <w:t>2018</w:t>
       </w:r>
     </w:p>
     <w:sectPr>

</xml_diff>